<commit_message>
TS 3.1 Ghanam Jatai Loaded - 20/10/2023
</commit_message>
<xml_diff>
--- a/TS Jatai Ghanam Project/TS 3.1/TS 3.1 Ghanam Tamil Corrections.docx
+++ b/TS Jatai Ghanam Project/TS 3.1/TS 3.1 Ghanam Tamil Corrections.docx
@@ -19135,6 +19135,13 @@
         <w:b/>
         <w:bCs/>
       </w:rPr>
+      <w:t>www.</w:t>
+    </w:r>
+    <w:r>
+      <w:rPr>
+        <w:b/>
+        <w:bCs/>
+      </w:rPr>
       <w:t>v</w:t>
     </w:r>
     <w:r>
@@ -19142,7 +19149,14 @@
         <w:b/>
         <w:bCs/>
       </w:rPr>
-      <w:t>edavms@gmail.com</w:t>
+      <w:t>edavms</w:t>
+    </w:r>
+    <w:r>
+      <w:rPr>
+        <w:b/>
+        <w:bCs/>
+      </w:rPr>
+      <w:t>.in</w:t>
     </w:r>
     <w:r>
       <w:rPr>

</xml_diff>